<commit_message>
fixed some bugs with margin call and auctions
</commit_message>
<xml_diff>
--- a/doc/Specification.docx
+++ b/doc/Specification.docx
@@ -12592,17 +12592,16 @@
     <w:p>
       <w:pPr>
         <w:pStyle w:val="4"/>
-        <w:rPr>
-          <w:lang w:val="ru-RU"/>
-        </w:rPr>
       </w:pPr>
       <w:bookmarkStart w:id="55" w:name="_Toc140857016"/>
       <w:proofErr w:type="spellStart"/>
+      <w:proofErr w:type="gramStart"/>
       <w:r>
         <w:t>isEnoughTokensPooledToInitVoting</w:t>
       </w:r>
       <w:bookmarkEnd w:id="55"/>
       <w:proofErr w:type="spellEnd"/>
+      <w:proofErr w:type="gramEnd"/>
     </w:p>
     <w:p>
       <w:pPr>
@@ -12765,16 +12764,17 @@
         <w:pStyle w:val="4"/>
         <w:rPr>
           <w:sz w:val="20"/>
-          <w:lang w:val="ru-RU"/>
         </w:rPr>
       </w:pPr>
       <w:bookmarkStart w:id="56" w:name="_Toc140857017"/>
       <w:proofErr w:type="spellStart"/>
+      <w:proofErr w:type="gramStart"/>
       <w:r>
         <w:t>poolTokens</w:t>
       </w:r>
       <w:bookmarkEnd w:id="56"/>
       <w:proofErr w:type="spellEnd"/>
+      <w:proofErr w:type="gramEnd"/>
     </w:p>
     <w:p>
       <w:pPr>
@@ -12858,6 +12858,9 @@
     <w:p>
       <w:pPr>
         <w:pStyle w:val="a5"/>
+        <w:rPr>
+          <w:lang w:val="en-US"/>
+        </w:rPr>
       </w:pPr>
       <w:r>
         <w:t xml:space="preserve">Положить свои акции на депозит. </w:t>
@@ -12943,21 +12946,53 @@
         <w:t>]</w:t>
       </w:r>
       <w:r>
-        <w:t xml:space="preserve">). Возвращает </w:t>
-      </w:r>
-      <w:proofErr w:type="spellStart"/>
+        <w:t>). Возвращает</w:t>
+      </w:r>
+      <w:r>
+        <w:rPr>
+          <w:lang w:val="en-US"/>
+        </w:rPr>
+        <w:t xml:space="preserve"> </w:t>
+      </w:r>
       <w:r>
         <w:rPr>
           <w:rStyle w:val="Code0"/>
+          <w:lang w:val="en-US"/>
         </w:rPr>
         <w:t>true</w:t>
       </w:r>
-      <w:proofErr w:type="spellEnd"/>
-      <w:r>
-        <w:t xml:space="preserve"> </w:t>
-      </w:r>
-      <w:r>
-        <w:t>в случае успеха.</w:t>
+      <w:r>
+        <w:rPr>
+          <w:lang w:val="en-US"/>
+        </w:rPr>
+        <w:t xml:space="preserve"> </w:t>
+      </w:r>
+      <w:r>
+        <w:t>в</w:t>
+      </w:r>
+      <w:r>
+        <w:rPr>
+          <w:lang w:val="en-US"/>
+        </w:rPr>
+        <w:t xml:space="preserve"> </w:t>
+      </w:r>
+      <w:r>
+        <w:t>случае</w:t>
+      </w:r>
+      <w:r>
+        <w:rPr>
+          <w:lang w:val="en-US"/>
+        </w:rPr>
+        <w:t xml:space="preserve"> </w:t>
+      </w:r>
+      <w:r>
+        <w:t>успеха</w:t>
+      </w:r>
+      <w:r>
+        <w:rPr>
+          <w:lang w:val="en-US"/>
+        </w:rPr>
+        <w:t>.</w:t>
       </w:r>
     </w:p>
     <w:p>
@@ -12965,11 +13000,11 @@
         <w:pStyle w:val="4"/>
         <w:rPr>
           <w:rFonts w:eastAsia="Times New Roman"/>
-          <w:lang w:val="ru-RU"/>
         </w:rPr>
       </w:pPr>
       <w:bookmarkStart w:id="57" w:name="_Toc140857018"/>
       <w:proofErr w:type="spellStart"/>
+      <w:proofErr w:type="gramStart"/>
       <w:r>
         <w:rPr>
           <w:rFonts w:eastAsia="Times New Roman"/>
@@ -12978,6 +13013,7 @@
       </w:r>
       <w:bookmarkEnd w:id="57"/>
       <w:proofErr w:type="spellEnd"/>
+      <w:proofErr w:type="gramEnd"/>
     </w:p>
     <w:p>
       <w:pPr>
@@ -15276,6 +15312,86 @@
         </w:rPr>
         <w:t>;</w:t>
       </w:r>
+      <w:r>
+        <w:rPr>
+          <w:lang w:val="ru-RU"/>
+        </w:rPr>
+        <w:br/>
+      </w:r>
+      <w:proofErr w:type="spellStart"/>
+      <w:r>
+        <w:rPr>
+          <w:color w:val="0033B3"/>
+        </w:rPr>
+        <w:t>bool</w:t>
+      </w:r>
+      <w:proofErr w:type="spellEnd"/>
+      <w:r>
+        <w:rPr>
+          <w:lang w:val="ru-RU"/>
+        </w:rPr>
+        <w:t xml:space="preserve"> </w:t>
+      </w:r>
+      <w:proofErr w:type="spellStart"/>
+      <w:r>
+        <w:rPr>
+          <w:lang w:val="ru-RU"/>
+        </w:rPr>
+        <w:t>restrictInterestWithdrawal</w:t>
+      </w:r>
+      <w:proofErr w:type="spellEnd"/>
+      <w:r>
+        <w:rPr>
+          <w:lang w:val="ru-RU"/>
+        </w:rPr>
+        <w:t xml:space="preserve"> – </w:t>
+      </w:r>
+      <w:r>
+        <w:rPr>
+          <w:lang w:val="ru-RU"/>
+        </w:rPr>
+        <w:t>если флаг поднят, то только самому пользователю разрешается оплачивать проценты по кредиту (</w:t>
+      </w:r>
+      <w:r>
+        <w:rPr>
+          <w:lang w:val="ru-RU"/>
+        </w:rPr>
+        <w:t xml:space="preserve">вызывать метод </w:t>
+      </w:r>
+      <w:proofErr w:type="spellStart"/>
+      <w:r>
+        <w:rPr>
+          <w:rStyle w:val="Code0"/>
+        </w:rPr>
+        <w:t>transferInterest</w:t>
+      </w:r>
+      <w:proofErr w:type="spellEnd"/>
+      <w:r>
+        <w:rPr>
+          <w:lang w:val="ru-RU"/>
+        </w:rPr>
+        <w:t xml:space="preserve">). В противном случае, метод </w:t>
+      </w:r>
+      <w:proofErr w:type="spellStart"/>
+      <w:r>
+        <w:rPr>
+          <w:rStyle w:val="Code0"/>
+        </w:rPr>
+        <w:t>transferInterest</w:t>
+      </w:r>
+      <w:proofErr w:type="spellEnd"/>
+      <w:r>
+        <w:rPr>
+          <w:rStyle w:val="23"/>
+        </w:rPr>
+        <w:t xml:space="preserve"> может быть вызван любым пользователем</w:t>
+      </w:r>
+      <w:r>
+        <w:rPr>
+          <w:lang w:val="ru-RU"/>
+        </w:rPr>
+        <w:t>;</w:t>
+      </w:r>
     </w:p>
     <w:p>
       <w:pPr>
@@ -15287,11 +15403,13 @@
       </w:pPr>
       <w:bookmarkStart w:id="72" w:name="_Toc140857028"/>
       <w:proofErr w:type="spellStart"/>
+      <w:proofErr w:type="gramStart"/>
       <w:r>
         <w:t>numPositions</w:t>
       </w:r>
       <w:bookmarkEnd w:id="72"/>
       <w:proofErr w:type="spellEnd"/>
+      <w:proofErr w:type="gramEnd"/>
       <w:r>
         <w:rPr>
           <w:color w:val="0033B3"/>
@@ -15354,6 +15472,35 @@
     </w:p>
     <w:p>
       <w:pPr>
+        <w:pStyle w:val="22"/>
+        <w:rPr>
+          <w:sz w:val="20"/>
+        </w:rPr>
+      </w:pPr>
+      <w:r>
+        <w:t>Счетчик позиций – хранит общее количество заемных позиции в INTDAO</w:t>
+      </w:r>
+      <w:r>
+        <w:t xml:space="preserve">. </w:t>
+      </w:r>
+    </w:p>
+    <w:p>
+      <w:pPr>
+        <w:pStyle w:val="4"/>
+        <w:rPr>
+          <w:lang w:val="ru-RU"/>
+        </w:rPr>
+      </w:pPr>
+      <w:bookmarkStart w:id="73" w:name="_Toc140857029"/>
+      <w:proofErr w:type="spellStart"/>
+      <w:r>
+        <w:t>dao</w:t>
+      </w:r>
+      <w:bookmarkEnd w:id="73"/>
+      <w:proofErr w:type="spellEnd"/>
+    </w:p>
+    <w:p>
+      <w:pPr>
         <w:pStyle w:val="HTML"/>
         <w:shd w:val="clear" w:color="auto" w:fill="FFFFFF"/>
         <w:rPr>
@@ -15362,81 +15509,30 @@
           <w:lang w:val="ru-RU"/>
         </w:rPr>
       </w:pPr>
-    </w:p>
-    <w:p>
-      <w:pPr>
-        <w:pStyle w:val="22"/>
-        <w:rPr>
-          <w:sz w:val="20"/>
-        </w:rPr>
-      </w:pPr>
-      <w:r>
-        <w:t>Счетчик позиций – хранит общее количество заемных позиции в INTDAO</w:t>
-      </w:r>
-      <w:r>
-        <w:t xml:space="preserve">. </w:t>
-      </w:r>
-    </w:p>
-    <w:p>
-      <w:pPr>
-        <w:pStyle w:val="4"/>
-        <w:rPr>
-          <w:lang w:val="ru-RU"/>
-        </w:rPr>
-      </w:pPr>
-      <w:bookmarkStart w:id="73" w:name="_Toc140857029"/>
-      <w:proofErr w:type="spellStart"/>
-      <w:r>
+      <w:r>
+        <w:rPr>
+          <w:rFonts w:ascii="JetBrains Mono" w:hAnsi="JetBrains Mono"/>
+          <w:color w:val="000000"/>
+        </w:rPr>
+        <w:t>INTDAO</w:t>
+      </w:r>
+      <w:r>
+        <w:rPr>
+          <w:rFonts w:ascii="JetBrains Mono" w:hAnsi="JetBrains Mono"/>
+          <w:color w:val="000000"/>
+          <w:lang w:val="ru-RU"/>
+        </w:rPr>
+        <w:t xml:space="preserve"> </w:t>
+      </w:r>
+      <w:proofErr w:type="spellStart"/>
+      <w:r>
+        <w:rPr>
+          <w:rFonts w:ascii="JetBrains Mono" w:hAnsi="JetBrains Mono"/>
+          <w:color w:val="000000"/>
+        </w:rPr>
         <w:t>dao</w:t>
       </w:r>
-      <w:bookmarkEnd w:id="73"/>
-      <w:proofErr w:type="spellEnd"/>
-    </w:p>
-    <w:p>
-      <w:pPr>
-        <w:pStyle w:val="HTML"/>
-        <w:shd w:val="clear" w:color="auto" w:fill="FFFFFF"/>
-        <w:rPr>
-          <w:rFonts w:ascii="JetBrains Mono" w:hAnsi="JetBrains Mono"/>
-          <w:color w:val="000000"/>
-          <w:lang w:val="ru-RU"/>
-        </w:rPr>
-      </w:pPr>
-      <w:r>
-        <w:rPr>
-          <w:rFonts w:ascii="JetBrains Mono" w:hAnsi="JetBrains Mono"/>
-          <w:color w:val="000000"/>
-        </w:rPr>
-        <w:t>INTDAO</w:t>
-      </w:r>
-      <w:r>
-        <w:rPr>
-          <w:rFonts w:ascii="JetBrains Mono" w:hAnsi="JetBrains Mono"/>
-          <w:color w:val="000000"/>
-          <w:lang w:val="ru-RU"/>
-        </w:rPr>
-        <w:t xml:space="preserve"> </w:t>
-      </w:r>
-      <w:proofErr w:type="spellStart"/>
-      <w:r>
-        <w:rPr>
-          <w:rFonts w:ascii="JetBrains Mono" w:hAnsi="JetBrains Mono"/>
-          <w:color w:val="000000"/>
-        </w:rPr>
-        <w:t>dao</w:t>
-      </w:r>
-      <w:proofErr w:type="spellEnd"/>
-    </w:p>
-    <w:p>
-      <w:pPr>
-        <w:pStyle w:val="HTML"/>
-        <w:shd w:val="clear" w:color="auto" w:fill="FFFFFF"/>
-        <w:rPr>
-          <w:rFonts w:ascii="JetBrains Mono" w:hAnsi="JetBrains Mono"/>
-          <w:color w:val="000000"/>
-          <w:lang w:val="ru-RU"/>
-        </w:rPr>
-      </w:pPr>
+      <w:proofErr w:type="spellEnd"/>
     </w:p>
     <w:p>
       <w:pPr>
@@ -15483,10 +15579,17 @@
         </w:rPr>
       </w:pPr>
       <w:bookmarkStart w:id="74" w:name="_Toc140857030"/>
+      <w:proofErr w:type="spellStart"/>
+      <w:proofErr w:type="gramStart"/>
       <w:r>
         <w:t>oracle</w:t>
       </w:r>
       <w:bookmarkEnd w:id="74"/>
+      <w:r>
+        <w:t>Cart</w:t>
+      </w:r>
+      <w:proofErr w:type="spellEnd"/>
+      <w:proofErr w:type="gramEnd"/>
     </w:p>
     <w:p>
       <w:pPr>
@@ -15498,14 +15601,16 @@
         </w:rPr>
       </w:pPr>
       <w:proofErr w:type="spellStart"/>
+      <w:proofErr w:type="gramStart"/>
       <w:r>
         <w:rPr>
           <w:rFonts w:ascii="JetBrains Mono" w:hAnsi="JetBrains Mono"/>
           <w:color w:val="000000"/>
         </w:rPr>
-        <w:t>exchangeRateContract</w:t>
-      </w:r>
-      <w:proofErr w:type="spellEnd"/>
+        <w:t>cartContract</w:t>
+      </w:r>
+      <w:proofErr w:type="spellEnd"/>
+      <w:proofErr w:type="gramEnd"/>
       <w:r>
         <w:rPr>
           <w:rFonts w:ascii="JetBrains Mono" w:hAnsi="JetBrains Mono"/>
@@ -15513,6 +15618,7 @@
         </w:rPr>
         <w:t xml:space="preserve"> </w:t>
       </w:r>
+      <w:proofErr w:type="spellStart"/>
       <w:r>
         <w:rPr>
           <w:rFonts w:ascii="JetBrains Mono" w:hAnsi="JetBrains Mono"/>
@@ -15520,6 +15626,14 @@
         </w:rPr>
         <w:t>oracle</w:t>
       </w:r>
+      <w:r>
+        <w:rPr>
+          <w:rFonts w:ascii="JetBrains Mono" w:hAnsi="JetBrains Mono"/>
+          <w:color w:val="000000"/>
+        </w:rPr>
+        <w:t>Cart</w:t>
+      </w:r>
+      <w:proofErr w:type="spellEnd"/>
     </w:p>
     <w:p>
       <w:pPr>
@@ -15546,10 +15660,10 @@
       <w:proofErr w:type="spellStart"/>
       <w:r>
         <w:rPr>
-          <w:color w:val="000000"/>
+          <w:rStyle w:val="Code0"/>
           <w:lang w:val="en-US"/>
         </w:rPr>
-        <w:t>exchangeRateContract</w:t>
+        <w:t>cartContract</w:t>
       </w:r>
       <w:proofErr w:type="spellEnd"/>
       <w:r>
@@ -15622,17 +15736,6 @@
     </w:p>
     <w:p>
       <w:pPr>
-        <w:pStyle w:val="HTML"/>
-        <w:shd w:val="clear" w:color="auto" w:fill="FFFFFF"/>
-        <w:rPr>
-          <w:rFonts w:ascii="JetBrains Mono" w:hAnsi="JetBrains Mono"/>
-          <w:color w:val="000000"/>
-          <w:lang w:val="ru-RU"/>
-        </w:rPr>
-      </w:pPr>
-    </w:p>
-    <w:p>
-      <w:pPr>
         <w:pStyle w:val="22"/>
       </w:pPr>
       <w:r>
@@ -15649,6 +15752,9 @@
       </w:r>
       <w:proofErr w:type="spellStart"/>
       <w:r>
+        <w:rPr>
+          <w:rStyle w:val="Code0"/>
+        </w:rPr>
         <w:t>stableCoin</w:t>
       </w:r>
       <w:proofErr w:type="spellEnd"/>
@@ -16015,7 +16121,6 @@
       <w:bookmarkStart w:id="79" w:name="_Toc140857035"/>
       <w:proofErr w:type="gramStart"/>
       <w:r>
-        <w:lastRenderedPageBreak/>
         <w:t>positions</w:t>
       </w:r>
       <w:bookmarkEnd w:id="79"/>
@@ -16833,10 +16938,18 @@
     </w:p>
     <w:p>
       <w:pPr>
-        <w:pStyle w:val="4"/>
+        <w:pStyle w:val="Code"/>
+        <w:rPr>
+          <w:lang w:val="ru-RU"/>
+        </w:rPr>
       </w:pPr>
       <w:bookmarkStart w:id="87" w:name="_Toc140824516"/>
       <w:bookmarkStart w:id="88" w:name="_Toc140857041"/>
+    </w:p>
+    <w:p>
+      <w:pPr>
+        <w:pStyle w:val="4"/>
+      </w:pPr>
       <w:proofErr w:type="gramStart"/>
       <w:r>
         <w:rPr>
@@ -17172,6 +17285,7 @@
         <w:rPr>
           <w:color w:val="080808"/>
         </w:rPr>
+        <w:lastRenderedPageBreak/>
         <w:t>renewContracts</w:t>
       </w:r>
       <w:bookmarkEnd w:id="89"/>
@@ -17273,7 +17387,6 @@
         <w:pStyle w:val="a5"/>
       </w:pPr>
       <w:r>
-        <w:lastRenderedPageBreak/>
         <w:t xml:space="preserve">Метод позволяет обновить экземпляры контрактов </w:t>
       </w:r>
       <w:r>
@@ -17610,7 +17723,10 @@
     </w:p>
     <w:p>
       <w:pPr>
-        <w:pStyle w:val="22"/>
+        <w:pStyle w:val="a5"/>
+        <w:rPr>
+          <w:lang w:val="en-US"/>
+        </w:rPr>
       </w:pPr>
       <w:r>
         <w:t xml:space="preserve">Проверяет максимальное количество </w:t>
@@ -17637,7 +17753,31 @@
       </w:r>
       <w:proofErr w:type="spellEnd"/>
       <w:r>
-        <w:t xml:space="preserve">. Проверяется, что выпускается </w:t>
+        <w:t>. Проверяется</w:t>
+      </w:r>
+      <w:r>
+        <w:rPr>
+          <w:lang w:val="en-US"/>
+        </w:rPr>
+        <w:t xml:space="preserve">, </w:t>
+      </w:r>
+      <w:r>
+        <w:t>что</w:t>
+      </w:r>
+      <w:r>
+        <w:rPr>
+          <w:lang w:val="en-US"/>
+        </w:rPr>
+        <w:t xml:space="preserve"> </w:t>
+      </w:r>
+      <w:r>
+        <w:t>выпускается</w:t>
+      </w:r>
+      <w:r>
+        <w:rPr>
+          <w:lang w:val="en-US"/>
+        </w:rPr>
+        <w:t xml:space="preserve"> </w:t>
       </w:r>
     </w:p>
     <w:p>
@@ -17645,7 +17785,6 @@
         <w:pStyle w:val="4"/>
         <w:rPr>
           <w:color w:val="080808"/>
-          <w:lang w:val="ru-RU"/>
         </w:rPr>
       </w:pPr>
       <w:proofErr w:type="spellStart"/>
@@ -17653,7 +17792,6 @@
       <w:r>
         <w:rPr>
           <w:color w:val="080808"/>
-          <w:lang w:val="ru-RU"/>
         </w:rPr>
         <w:t>interestAmountUnrecorded</w:t>
       </w:r>
@@ -18449,6 +18587,7 @@
         <w:rPr>
           <w:color w:val="080808"/>
         </w:rPr>
+        <w:lastRenderedPageBreak/>
         <w:t>getMaxStableCoinsToMintForPos</w:t>
       </w:r>
       <w:bookmarkEnd w:id="99"/>
@@ -18620,7 +18759,6 @@
         <w:pStyle w:val="a7"/>
       </w:pPr>
       <w:r>
-        <w:lastRenderedPageBreak/>
         <w:t>На входе</w:t>
       </w:r>
       <w:r>
@@ -18630,10 +18768,7 @@
         <w:t xml:space="preserve"> </w:t>
       </w:r>
       <w:r>
-        <w:t>идентификатор позиции</w:t>
-      </w:r>
-      <w:r>
-        <w:t xml:space="preserve">, на выходе – максимально возможное количество </w:t>
+        <w:t xml:space="preserve">идентификатор позиции, на выходе – максимально возможное количество </w:t>
       </w:r>
       <w:proofErr w:type="spellStart"/>
       <w:r>
@@ -18641,10 +18776,7 @@
       </w:r>
       <w:proofErr w:type="spellEnd"/>
       <w:r>
-        <w:t xml:space="preserve">, которые контракт может </w:t>
-      </w:r>
-      <w:r>
-        <w:t>выпустить для этой позиции.</w:t>
+        <w:t>, которые контракт может выпустить для этой позиции.</w:t>
       </w:r>
     </w:p>
     <w:p>
@@ -18652,13 +18784,7 @@
         <w:pStyle w:val="a5"/>
       </w:pPr>
       <w:r>
-        <w:t xml:space="preserve">Из максимального количества монет с учетом обеспечения для текущей позиции вычитается количество процентов, начисленных по </w:t>
-      </w:r>
-      <w:r>
-        <w:t xml:space="preserve">текущей </w:t>
-      </w:r>
-      <w:r>
-        <w:t xml:space="preserve">позиции. </w:t>
+        <w:t xml:space="preserve">Из максимального количества монет с учетом обеспечения для текущей позиции вычитается количество процентов, начисленных по текущей позиции. </w:t>
       </w:r>
     </w:p>
     <w:p>
@@ -19085,10 +19211,9 @@
           <w:color w:val="080808"/>
           <w:sz w:val="20"/>
           <w:szCs w:val="20"/>
-          <w:lang w:val="ru-RU" w:eastAsia="ru-RU"/>
-        </w:rPr>
-      </w:pPr>
-      <w:proofErr w:type="spellStart"/>
+          <w:lang w:eastAsia="ru-RU"/>
+        </w:rPr>
+      </w:pPr>
       <w:proofErr w:type="gramStart"/>
       <w:r>
         <w:rPr>
@@ -19096,11 +19221,10 @@
           <w:color w:val="0033B3"/>
           <w:sz w:val="20"/>
           <w:szCs w:val="20"/>
-          <w:lang w:val="ru-RU" w:eastAsia="ru-RU"/>
+          <w:lang w:eastAsia="ru-RU"/>
         </w:rPr>
         <w:t>function</w:t>
       </w:r>
-      <w:proofErr w:type="spellEnd"/>
       <w:proofErr w:type="gramEnd"/>
       <w:r>
         <w:rPr>
@@ -19108,7 +19232,7 @@
           <w:color w:val="0033B3"/>
           <w:sz w:val="20"/>
           <w:szCs w:val="20"/>
-          <w:lang w:val="ru-RU" w:eastAsia="ru-RU"/>
+          <w:lang w:eastAsia="ru-RU"/>
         </w:rPr>
         <w:t xml:space="preserve"> </w:t>
       </w:r>
@@ -19119,7 +19243,7 @@
           <w:color w:val="00627A"/>
           <w:sz w:val="20"/>
           <w:szCs w:val="20"/>
-          <w:lang w:val="ru-RU" w:eastAsia="ru-RU"/>
+          <w:lang w:eastAsia="ru-RU"/>
         </w:rPr>
         <w:t>closeCDP</w:t>
       </w:r>
@@ -19130,7 +19254,7 @@
           <w:color w:val="080808"/>
           <w:sz w:val="20"/>
           <w:szCs w:val="20"/>
-          <w:lang w:val="ru-RU" w:eastAsia="ru-RU"/>
+          <w:lang w:eastAsia="ru-RU"/>
         </w:rPr>
         <w:t>(</w:t>
       </w:r>
@@ -19140,7 +19264,7 @@
           <w:color w:val="0033B3"/>
           <w:sz w:val="20"/>
           <w:szCs w:val="20"/>
-          <w:lang w:val="ru-RU" w:eastAsia="ru-RU"/>
+          <w:lang w:eastAsia="ru-RU"/>
         </w:rPr>
         <w:t xml:space="preserve">uint256 </w:t>
       </w:r>
@@ -19151,7 +19275,7 @@
           <w:color w:val="080808"/>
           <w:sz w:val="20"/>
           <w:szCs w:val="20"/>
-          <w:lang w:val="ru-RU" w:eastAsia="ru-RU"/>
+          <w:lang w:eastAsia="ru-RU"/>
         </w:rPr>
         <w:t>posID</w:t>
       </w:r>
@@ -19162,26 +19286,24 @@
           <w:color w:val="080808"/>
           <w:sz w:val="20"/>
           <w:szCs w:val="20"/>
-          <w:lang w:val="ru-RU" w:eastAsia="ru-RU"/>
+          <w:lang w:eastAsia="ru-RU"/>
         </w:rPr>
         <w:t xml:space="preserve">) </w:t>
       </w:r>
-      <w:proofErr w:type="spellStart"/>
-      <w:r>
-        <w:rPr>
-          <w:rFonts w:ascii="JetBrains Mono" w:eastAsia="Times New Roman" w:hAnsi="JetBrains Mono" w:cs="Courier New"/>
-          <w:color w:val="0033B3"/>
-          <w:sz w:val="20"/>
-          <w:szCs w:val="20"/>
-          <w:lang w:val="ru-RU" w:eastAsia="ru-RU"/>
+      <w:r>
+        <w:rPr>
+          <w:rFonts w:ascii="JetBrains Mono" w:eastAsia="Times New Roman" w:hAnsi="JetBrains Mono" w:cs="Courier New"/>
+          <w:color w:val="0033B3"/>
+          <w:sz w:val="20"/>
+          <w:szCs w:val="20"/>
+          <w:lang w:eastAsia="ru-RU"/>
         </w:rPr>
         <w:t>external</w:t>
       </w:r>
-      <w:proofErr w:type="spellEnd"/>
-    </w:p>
-    <w:p>
-      <w:pPr>
-        <w:pStyle w:val="22"/>
+    </w:p>
+    <w:p>
+      <w:pPr>
+        <w:pStyle w:val="a7"/>
       </w:pPr>
       <w:r>
         <w:t xml:space="preserve">Закрытие заемной позиции по идентификатору. </w:t>
@@ -19189,125 +19311,1509 @@
     </w:p>
     <w:p>
       <w:pPr>
-        <w:pStyle w:val="22"/>
-      </w:pPr>
+        <w:pStyle w:val="a5"/>
+      </w:pPr>
+      <w:r>
+        <w:t xml:space="preserve">Проверяем, что позицию пытается закрыть ее владелец. </w:t>
+      </w:r>
       <w:r>
         <w:t xml:space="preserve">Проверка того, что позиция не находится в стадии ликвидации. Попытка перевести с адреса владельца </w:t>
       </w:r>
-      <w:bookmarkStart w:id="108" w:name="_GoBack"/>
+      <w:r>
+        <w:t xml:space="preserve">на адрес контракта </w:t>
+      </w:r>
+      <w:r>
+        <w:rPr>
+          <w:rStyle w:val="Code0"/>
+        </w:rPr>
+        <w:t>CDP</w:t>
+      </w:r>
+      <w:r>
+        <w:t xml:space="preserve"> </w:t>
+      </w:r>
+      <w:r>
+        <w:t xml:space="preserve">полную сумму долга (основной долг + проценты). Предварительно, пользователь должен разрешить расходование полной суммы долга со своего счета и обеспечить необходимый баланс. Если возврат долга произошел, владельцу позиции переводится его обеспечение и обнуляется значение обеспечения по кредиту. Затем с адреса контракта </w:t>
+      </w:r>
+      <w:r>
+        <w:rPr>
+          <w:rStyle w:val="Code0"/>
+        </w:rPr>
+        <w:t>CDP</w:t>
+      </w:r>
+      <w:r>
+        <w:t xml:space="preserve"> </w:t>
+      </w:r>
+      <w:r>
+        <w:t>происходит сжигание основной суммы долга и устанавливается флаг, что позиция ликвидирована (</w:t>
+      </w:r>
+      <w:proofErr w:type="spellStart"/>
+      <w:r>
+        <w:rPr>
+          <w:rStyle w:val="Code0"/>
+        </w:rPr>
+        <w:t>liquidated</w:t>
+      </w:r>
+      <w:proofErr w:type="spellEnd"/>
+      <w:r>
+        <w:t>).</w:t>
+      </w:r>
+    </w:p>
+    <w:p>
+      <w:pPr>
+        <w:rPr>
+          <w:lang w:val="ru-RU"/>
+        </w:rPr>
+      </w:pPr>
+    </w:p>
+    <w:p>
+      <w:pPr>
+        <w:pStyle w:val="4"/>
+        <w:rPr>
+          <w:color w:val="080808"/>
+        </w:rPr>
+      </w:pPr>
+      <w:bookmarkStart w:id="108" w:name="_Toc140824528"/>
+      <w:bookmarkStart w:id="109" w:name="_Toc140857051"/>
+      <w:proofErr w:type="spellStart"/>
+      <w:proofErr w:type="gramStart"/>
+      <w:r>
+        <w:rPr>
+          <w:color w:val="080808"/>
+        </w:rPr>
+        <w:t>transfer</w:t>
+      </w:r>
       <w:bookmarkEnd w:id="108"/>
-    </w:p>
-    <w:p>
-      <w:pPr>
-        <w:rPr>
-          <w:lang w:val="ru-RU"/>
-        </w:rPr>
-      </w:pPr>
+      <w:bookmarkEnd w:id="109"/>
+      <w:r>
+        <w:rPr>
+          <w:color w:val="080808"/>
+        </w:rPr>
+        <w:t>Interest</w:t>
+      </w:r>
+      <w:proofErr w:type="spellEnd"/>
+      <w:proofErr w:type="gramEnd"/>
+    </w:p>
+    <w:p>
+      <w:pPr>
+        <w:shd w:val="clear" w:color="auto" w:fill="FFFFFF"/>
+        <w:tabs>
+          <w:tab w:val="left" w:pos="916"/>
+          <w:tab w:val="left" w:pos="1832"/>
+          <w:tab w:val="left" w:pos="2748"/>
+          <w:tab w:val="left" w:pos="3664"/>
+          <w:tab w:val="left" w:pos="4580"/>
+          <w:tab w:val="left" w:pos="5496"/>
+          <w:tab w:val="left" w:pos="6412"/>
+          <w:tab w:val="left" w:pos="7328"/>
+          <w:tab w:val="left" w:pos="8244"/>
+          <w:tab w:val="left" w:pos="9160"/>
+          <w:tab w:val="left" w:pos="10076"/>
+          <w:tab w:val="left" w:pos="10992"/>
+          <w:tab w:val="left" w:pos="11908"/>
+          <w:tab w:val="left" w:pos="12824"/>
+          <w:tab w:val="left" w:pos="13740"/>
+          <w:tab w:val="left" w:pos="14656"/>
+        </w:tabs>
+        <w:spacing w:after="0" w:line="240" w:lineRule="auto"/>
+        <w:rPr>
+          <w:rFonts w:ascii="JetBrains Mono" w:eastAsia="Times New Roman" w:hAnsi="JetBrains Mono" w:cs="Courier New"/>
+          <w:color w:val="080808"/>
+          <w:sz w:val="20"/>
+          <w:szCs w:val="20"/>
+          <w:lang w:eastAsia="ru-RU"/>
+        </w:rPr>
+      </w:pPr>
+      <w:proofErr w:type="gramStart"/>
+      <w:r>
+        <w:rPr>
+          <w:rFonts w:ascii="JetBrains Mono" w:eastAsia="Times New Roman" w:hAnsi="JetBrains Mono" w:cs="Courier New"/>
+          <w:color w:val="0033B3"/>
+          <w:sz w:val="20"/>
+          <w:szCs w:val="20"/>
+          <w:lang w:eastAsia="ru-RU"/>
+        </w:rPr>
+        <w:t>function</w:t>
+      </w:r>
+      <w:proofErr w:type="gramEnd"/>
+      <w:r>
+        <w:rPr>
+          <w:rFonts w:ascii="JetBrains Mono" w:eastAsia="Times New Roman" w:hAnsi="JetBrains Mono" w:cs="Courier New"/>
+          <w:color w:val="0033B3"/>
+          <w:sz w:val="20"/>
+          <w:szCs w:val="20"/>
+          <w:lang w:eastAsia="ru-RU"/>
+        </w:rPr>
+        <w:t xml:space="preserve"> </w:t>
+      </w:r>
+      <w:proofErr w:type="spellStart"/>
+      <w:r>
+        <w:rPr>
+          <w:rFonts w:ascii="JetBrains Mono" w:eastAsia="Times New Roman" w:hAnsi="JetBrains Mono" w:cs="Courier New"/>
+          <w:color w:val="00627A"/>
+          <w:sz w:val="20"/>
+          <w:szCs w:val="20"/>
+          <w:lang w:eastAsia="ru-RU"/>
+        </w:rPr>
+        <w:t>transferInterest</w:t>
+      </w:r>
+      <w:proofErr w:type="spellEnd"/>
+      <w:r>
+        <w:rPr>
+          <w:rFonts w:ascii="JetBrains Mono" w:eastAsia="Times New Roman" w:hAnsi="JetBrains Mono" w:cs="Courier New"/>
+          <w:color w:val="080808"/>
+          <w:sz w:val="20"/>
+          <w:szCs w:val="20"/>
+          <w:lang w:eastAsia="ru-RU"/>
+        </w:rPr>
+        <w:t>(</w:t>
+      </w:r>
+      <w:r>
+        <w:rPr>
+          <w:rFonts w:ascii="JetBrains Mono" w:eastAsia="Times New Roman" w:hAnsi="JetBrains Mono" w:cs="Courier New"/>
+          <w:color w:val="0033B3"/>
+          <w:sz w:val="20"/>
+          <w:szCs w:val="20"/>
+          <w:lang w:eastAsia="ru-RU"/>
+        </w:rPr>
+        <w:t xml:space="preserve">uint256 </w:t>
+      </w:r>
+      <w:proofErr w:type="spellStart"/>
+      <w:r>
+        <w:rPr>
+          <w:rFonts w:ascii="JetBrains Mono" w:eastAsia="Times New Roman" w:hAnsi="JetBrains Mono" w:cs="Courier New"/>
+          <w:color w:val="080808"/>
+          <w:sz w:val="20"/>
+          <w:szCs w:val="20"/>
+          <w:lang w:eastAsia="ru-RU"/>
+        </w:rPr>
+        <w:t>posID</w:t>
+      </w:r>
+      <w:proofErr w:type="spellEnd"/>
+      <w:r>
+        <w:rPr>
+          <w:rFonts w:ascii="JetBrains Mono" w:eastAsia="Times New Roman" w:hAnsi="JetBrains Mono" w:cs="Courier New"/>
+          <w:color w:val="080808"/>
+          <w:sz w:val="20"/>
+          <w:szCs w:val="20"/>
+          <w:lang w:eastAsia="ru-RU"/>
+        </w:rPr>
+        <w:t xml:space="preserve">) </w:t>
+      </w:r>
+      <w:r>
+        <w:rPr>
+          <w:rFonts w:ascii="JetBrains Mono" w:eastAsia="Times New Roman" w:hAnsi="JetBrains Mono" w:cs="Courier New"/>
+          <w:color w:val="0033B3"/>
+          <w:sz w:val="20"/>
+          <w:szCs w:val="20"/>
+          <w:lang w:eastAsia="ru-RU"/>
+        </w:rPr>
+        <w:t>external</w:t>
+      </w:r>
+    </w:p>
+    <w:p>
+      <w:pPr>
+        <w:pStyle w:val="a7"/>
+        <w:rPr>
+          <w:lang w:val="en-US"/>
+        </w:rPr>
+      </w:pPr>
+      <w:r>
+        <w:t>Внешняя</w:t>
+      </w:r>
+      <w:r>
+        <w:rPr>
+          <w:lang w:val="en-US"/>
+        </w:rPr>
+        <w:t xml:space="preserve"> </w:t>
+      </w:r>
+      <w:r>
+        <w:t>функция</w:t>
+      </w:r>
+      <w:r>
+        <w:rPr>
+          <w:lang w:val="en-US"/>
+        </w:rPr>
+        <w:t xml:space="preserve">, </w:t>
+      </w:r>
+      <w:r>
+        <w:t>входной</w:t>
+      </w:r>
+      <w:r>
+        <w:rPr>
+          <w:lang w:val="en-US"/>
+        </w:rPr>
+        <w:t xml:space="preserve"> </w:t>
+      </w:r>
+      <w:r>
+        <w:t>параметр</w:t>
+      </w:r>
+      <w:r>
+        <w:rPr>
+          <w:lang w:val="en-US"/>
+        </w:rPr>
+        <w:t xml:space="preserve"> – </w:t>
+      </w:r>
+      <w:r>
+        <w:t>идентификатор</w:t>
+      </w:r>
+      <w:r>
+        <w:rPr>
+          <w:lang w:val="en-US"/>
+        </w:rPr>
+        <w:t xml:space="preserve"> </w:t>
+      </w:r>
+      <w:r>
+        <w:t>позиции</w:t>
+      </w:r>
+      <w:r>
+        <w:rPr>
+          <w:lang w:val="en-US"/>
+        </w:rPr>
+        <w:t>.</w:t>
+      </w:r>
+    </w:p>
+    <w:p>
+      <w:pPr>
+        <w:pStyle w:val="a5"/>
+        <w:tabs>
+          <w:tab w:val="left" w:pos="3591"/>
+        </w:tabs>
+      </w:pPr>
+      <w:r>
+        <w:lastRenderedPageBreak/>
+        <w:t xml:space="preserve">Если у данный позиции стоит флаг </w:t>
+      </w:r>
+      <w:proofErr w:type="spellStart"/>
+      <w:r>
+        <w:rPr>
+          <w:rStyle w:val="Code0"/>
+        </w:rPr>
+        <w:t>restrictInterestWithdrawal</w:t>
+      </w:r>
+      <w:proofErr w:type="spellEnd"/>
+      <w:r>
+        <w:t>, производим проверку, что она вызывается владельцем позиции и если ее вызывает другой пользователь, делаем откат транзакции. Проверяем, что позиция не находится в стадии ликвидации (</w:t>
+      </w:r>
+      <w:proofErr w:type="spellStart"/>
+      <w:r>
+        <w:rPr>
+          <w:rStyle w:val="Code0"/>
+        </w:rPr>
+        <w:t>onLiquidation</w:t>
+      </w:r>
+      <w:proofErr w:type="spellEnd"/>
+      <w:r>
+        <w:t>). Пытаемся перевести полные проценты по заемной позиции со счета пользователя на счет контракта. Предварительно пользователь должен разрешить расходование. Обнуляем записанный процент по заемной позиции (</w:t>
+      </w:r>
+      <w:proofErr w:type="spellStart"/>
+      <w:r>
+        <w:rPr>
+          <w:rStyle w:val="Code0"/>
+        </w:rPr>
+        <w:t>interestAmountRecorded</w:t>
+      </w:r>
+      <w:proofErr w:type="spellEnd"/>
+      <w:r>
+        <w:t>) и обновляем время обновления позиции (</w:t>
+      </w:r>
+      <w:proofErr w:type="spellStart"/>
+      <w:r>
+        <w:rPr>
+          <w:rStyle w:val="Code0"/>
+        </w:rPr>
+        <w:t>lastTimeUpdated</w:t>
+      </w:r>
+      <w:proofErr w:type="spellEnd"/>
+      <w:r>
+        <w:t xml:space="preserve">). </w:t>
+      </w:r>
     </w:p>
     <w:p>
       <w:pPr>
         <w:pStyle w:val="4"/>
         <w:rPr>
           <w:color w:val="080808"/>
-          <w:lang w:val="ru-RU"/>
-        </w:rPr>
-      </w:pPr>
-      <w:bookmarkStart w:id="109" w:name="_Toc140824528"/>
-      <w:bookmarkStart w:id="110" w:name="_Toc140857051"/>
-      <w:proofErr w:type="spellStart"/>
-      <w:r>
-        <w:rPr>
-          <w:color w:val="080808"/>
-        </w:rPr>
+        </w:rPr>
+      </w:pPr>
+      <w:bookmarkStart w:id="110" w:name="_Toc140824529"/>
+      <w:bookmarkStart w:id="111" w:name="_Toc140857052"/>
+      <w:proofErr w:type="spellStart"/>
+      <w:proofErr w:type="gramStart"/>
+      <w:r>
+        <w:rPr>
+          <w:color w:val="080808"/>
+        </w:rPr>
+        <w:t>setRestrictInterestWithdrawal</w:t>
+      </w:r>
+      <w:proofErr w:type="spellEnd"/>
+      <w:proofErr w:type="gramEnd"/>
+    </w:p>
+    <w:p>
+      <w:pPr>
+        <w:shd w:val="clear" w:color="auto" w:fill="FFFFFF"/>
+        <w:tabs>
+          <w:tab w:val="left" w:pos="916"/>
+          <w:tab w:val="left" w:pos="1832"/>
+          <w:tab w:val="left" w:pos="2748"/>
+          <w:tab w:val="left" w:pos="3664"/>
+          <w:tab w:val="left" w:pos="4580"/>
+          <w:tab w:val="left" w:pos="5496"/>
+          <w:tab w:val="left" w:pos="6412"/>
+          <w:tab w:val="left" w:pos="7328"/>
+          <w:tab w:val="left" w:pos="8244"/>
+          <w:tab w:val="left" w:pos="9160"/>
+          <w:tab w:val="left" w:pos="10076"/>
+          <w:tab w:val="left" w:pos="10992"/>
+          <w:tab w:val="left" w:pos="11908"/>
+          <w:tab w:val="left" w:pos="12824"/>
+          <w:tab w:val="left" w:pos="13740"/>
+          <w:tab w:val="left" w:pos="14656"/>
+        </w:tabs>
+        <w:spacing w:after="0" w:line="240" w:lineRule="auto"/>
+        <w:rPr>
+          <w:rFonts w:ascii="JetBrains Mono" w:eastAsia="Times New Roman" w:hAnsi="JetBrains Mono" w:cs="Courier New"/>
+          <w:color w:val="080808"/>
+          <w:sz w:val="20"/>
+          <w:szCs w:val="20"/>
+          <w:lang w:eastAsia="ru-RU"/>
+        </w:rPr>
+      </w:pPr>
+      <w:proofErr w:type="gramStart"/>
+      <w:r>
+        <w:rPr>
+          <w:rFonts w:ascii="JetBrains Mono" w:eastAsia="Times New Roman" w:hAnsi="JetBrains Mono" w:cs="Courier New"/>
+          <w:color w:val="0033B3"/>
+          <w:sz w:val="20"/>
+          <w:szCs w:val="20"/>
+          <w:lang w:eastAsia="ru-RU"/>
+        </w:rPr>
+        <w:t>function</w:t>
+      </w:r>
+      <w:proofErr w:type="gramEnd"/>
+      <w:r>
+        <w:rPr>
+          <w:rFonts w:ascii="JetBrains Mono" w:eastAsia="Times New Roman" w:hAnsi="JetBrains Mono" w:cs="Courier New"/>
+          <w:color w:val="0033B3"/>
+          <w:sz w:val="20"/>
+          <w:szCs w:val="20"/>
+          <w:lang w:eastAsia="ru-RU"/>
+        </w:rPr>
+        <w:t xml:space="preserve"> </w:t>
+      </w:r>
+      <w:proofErr w:type="spellStart"/>
+      <w:r>
+        <w:rPr>
+          <w:rFonts w:ascii="JetBrains Mono" w:eastAsia="Times New Roman" w:hAnsi="JetBrains Mono" w:cs="Courier New"/>
+          <w:color w:val="00627A"/>
+          <w:sz w:val="20"/>
+          <w:szCs w:val="20"/>
+          <w:lang w:eastAsia="ru-RU"/>
+        </w:rPr>
+        <w:t>setRestrictInterestWithdrawal</w:t>
+      </w:r>
+      <w:proofErr w:type="spellEnd"/>
+      <w:r>
+        <w:rPr>
+          <w:rFonts w:ascii="JetBrains Mono" w:eastAsia="Times New Roman" w:hAnsi="JetBrains Mono" w:cs="Courier New"/>
+          <w:color w:val="080808"/>
+          <w:sz w:val="20"/>
+          <w:szCs w:val="20"/>
+          <w:lang w:eastAsia="ru-RU"/>
+        </w:rPr>
+        <w:t>(</w:t>
+      </w:r>
+      <w:r>
+        <w:rPr>
+          <w:rFonts w:ascii="JetBrains Mono" w:eastAsia="Times New Roman" w:hAnsi="JetBrains Mono" w:cs="Courier New"/>
+          <w:color w:val="0033B3"/>
+          <w:sz w:val="20"/>
+          <w:szCs w:val="20"/>
+          <w:lang w:eastAsia="ru-RU"/>
+        </w:rPr>
+        <w:t xml:space="preserve">uint256 </w:t>
+      </w:r>
+      <w:proofErr w:type="spellStart"/>
+      <w:r>
+        <w:rPr>
+          <w:rFonts w:ascii="JetBrains Mono" w:eastAsia="Times New Roman" w:hAnsi="JetBrains Mono" w:cs="Courier New"/>
+          <w:color w:val="080808"/>
+          <w:sz w:val="20"/>
+          <w:szCs w:val="20"/>
+          <w:lang w:eastAsia="ru-RU"/>
+        </w:rPr>
+        <w:t>posID</w:t>
+      </w:r>
+      <w:proofErr w:type="spellEnd"/>
+      <w:r>
+        <w:rPr>
+          <w:rFonts w:ascii="JetBrains Mono" w:eastAsia="Times New Roman" w:hAnsi="JetBrains Mono" w:cs="Courier New"/>
+          <w:color w:val="080808"/>
+          <w:sz w:val="20"/>
+          <w:szCs w:val="20"/>
+          <w:lang w:eastAsia="ru-RU"/>
+        </w:rPr>
+        <w:t xml:space="preserve">, </w:t>
+      </w:r>
+      <w:proofErr w:type="spellStart"/>
+      <w:r>
+        <w:rPr>
+          <w:rFonts w:ascii="JetBrains Mono" w:eastAsia="Times New Roman" w:hAnsi="JetBrains Mono" w:cs="Courier New"/>
+          <w:color w:val="0033B3"/>
+          <w:sz w:val="20"/>
+          <w:szCs w:val="20"/>
+          <w:lang w:eastAsia="ru-RU"/>
+        </w:rPr>
+        <w:t>bool</w:t>
+      </w:r>
+      <w:proofErr w:type="spellEnd"/>
+      <w:r>
+        <w:rPr>
+          <w:rFonts w:ascii="JetBrains Mono" w:eastAsia="Times New Roman" w:hAnsi="JetBrains Mono" w:cs="Courier New"/>
+          <w:color w:val="0033B3"/>
+          <w:sz w:val="20"/>
+          <w:szCs w:val="20"/>
+          <w:lang w:eastAsia="ru-RU"/>
+        </w:rPr>
+        <w:t xml:space="preserve"> </w:t>
+      </w:r>
+      <w:r>
+        <w:rPr>
+          <w:rFonts w:ascii="JetBrains Mono" w:eastAsia="Times New Roman" w:hAnsi="JetBrains Mono" w:cs="Courier New"/>
+          <w:color w:val="080808"/>
+          <w:sz w:val="20"/>
+          <w:szCs w:val="20"/>
+          <w:lang w:eastAsia="ru-RU"/>
+        </w:rPr>
+        <w:t xml:space="preserve">to) </w:t>
+      </w:r>
+      <w:r>
+        <w:rPr>
+          <w:rFonts w:ascii="JetBrains Mono" w:eastAsia="Times New Roman" w:hAnsi="JetBrains Mono" w:cs="Courier New"/>
+          <w:color w:val="0033B3"/>
+          <w:sz w:val="20"/>
+          <w:szCs w:val="20"/>
+          <w:lang w:eastAsia="ru-RU"/>
+        </w:rPr>
+        <w:t>external</w:t>
+      </w:r>
+    </w:p>
+    <w:p>
+      <w:pPr>
+        <w:pStyle w:val="a7"/>
+      </w:pPr>
+      <w:r>
+        <w:t xml:space="preserve">Идентификатор позиции, значение </w:t>
+      </w:r>
+      <w:proofErr w:type="spellStart"/>
+      <w:r>
+        <w:rPr>
+          <w:rStyle w:val="Code0"/>
+        </w:rPr>
+        <w:t>to</w:t>
+      </w:r>
+      <w:proofErr w:type="spellEnd"/>
+      <w:r>
+        <w:t xml:space="preserve">, в которое нужно установить флаг </w:t>
+      </w:r>
+      <w:proofErr w:type="spellStart"/>
+      <w:r>
+        <w:rPr>
+          <w:rStyle w:val="Code0"/>
+        </w:rPr>
+        <w:t>restrictInterestWithdrawal</w:t>
+      </w:r>
+      <w:proofErr w:type="spellEnd"/>
+      <w:r>
+        <w:t>.</w:t>
+      </w:r>
+    </w:p>
+    <w:p>
+      <w:pPr>
+        <w:pStyle w:val="a5"/>
+      </w:pPr>
+      <w:r>
+        <w:t>Проверяем, что метод вызывается владельцем позиции. Если так – устанавливаем флаг</w:t>
+      </w:r>
+      <w:r>
+        <w:t xml:space="preserve"> </w:t>
+      </w:r>
+      <w:proofErr w:type="spellStart"/>
+      <w:r>
+        <w:rPr>
+          <w:rStyle w:val="Code0"/>
+        </w:rPr>
+        <w:t>restrictInterestWithdrawal</w:t>
+      </w:r>
+      <w:proofErr w:type="spellEnd"/>
+      <w:r>
+        <w:t xml:space="preserve"> в указанное значение </w:t>
+      </w:r>
+      <w:proofErr w:type="spellStart"/>
+      <w:r>
+        <w:rPr>
+          <w:rStyle w:val="Code0"/>
+        </w:rPr>
+        <w:t>to</w:t>
+      </w:r>
+      <w:proofErr w:type="spellEnd"/>
+      <w:r>
+        <w:t>.</w:t>
+      </w:r>
+    </w:p>
+    <w:p>
+      <w:pPr>
+        <w:pStyle w:val="4"/>
+        <w:rPr>
+          <w:color w:val="080808"/>
+        </w:rPr>
+      </w:pPr>
+      <w:proofErr w:type="spellStart"/>
+      <w:proofErr w:type="gramStart"/>
+      <w:r>
+        <w:rPr>
+          <w:color w:val="080808"/>
+        </w:rPr>
+        <w:t>allowSurplusToAuction</w:t>
+      </w:r>
+      <w:bookmarkEnd w:id="110"/>
+      <w:bookmarkEnd w:id="111"/>
+      <w:proofErr w:type="spellEnd"/>
+      <w:proofErr w:type="gramEnd"/>
+    </w:p>
+    <w:p>
+      <w:pPr>
+        <w:shd w:val="clear" w:color="auto" w:fill="FFFFFF"/>
+        <w:tabs>
+          <w:tab w:val="left" w:pos="916"/>
+          <w:tab w:val="left" w:pos="1832"/>
+          <w:tab w:val="left" w:pos="2748"/>
+          <w:tab w:val="left" w:pos="3664"/>
+          <w:tab w:val="left" w:pos="4580"/>
+          <w:tab w:val="left" w:pos="5496"/>
+          <w:tab w:val="left" w:pos="6412"/>
+          <w:tab w:val="left" w:pos="7328"/>
+          <w:tab w:val="left" w:pos="8244"/>
+          <w:tab w:val="left" w:pos="9160"/>
+          <w:tab w:val="left" w:pos="10076"/>
+          <w:tab w:val="left" w:pos="10992"/>
+          <w:tab w:val="left" w:pos="11908"/>
+          <w:tab w:val="left" w:pos="12824"/>
+          <w:tab w:val="left" w:pos="13740"/>
+          <w:tab w:val="left" w:pos="14656"/>
+        </w:tabs>
+        <w:spacing w:after="0" w:line="240" w:lineRule="auto"/>
+        <w:rPr>
+          <w:rFonts w:ascii="JetBrains Mono" w:eastAsia="Times New Roman" w:hAnsi="JetBrains Mono" w:cs="Courier New"/>
+          <w:color w:val="080808"/>
+          <w:sz w:val="20"/>
+          <w:szCs w:val="20"/>
+          <w:lang w:eastAsia="ru-RU"/>
+        </w:rPr>
+      </w:pPr>
+      <w:proofErr w:type="gramStart"/>
+      <w:r>
+        <w:rPr>
+          <w:rFonts w:ascii="JetBrains Mono" w:eastAsia="Times New Roman" w:hAnsi="JetBrains Mono" w:cs="Courier New"/>
+          <w:color w:val="0033B3"/>
+          <w:sz w:val="20"/>
+          <w:szCs w:val="20"/>
+          <w:lang w:eastAsia="ru-RU"/>
+        </w:rPr>
+        <w:t>function</w:t>
+      </w:r>
+      <w:proofErr w:type="gramEnd"/>
+      <w:r>
+        <w:rPr>
+          <w:rFonts w:ascii="JetBrains Mono" w:eastAsia="Times New Roman" w:hAnsi="JetBrains Mono" w:cs="Courier New"/>
+          <w:color w:val="0033B3"/>
+          <w:sz w:val="20"/>
+          <w:szCs w:val="20"/>
+          <w:lang w:eastAsia="ru-RU"/>
+        </w:rPr>
+        <w:t xml:space="preserve"> </w:t>
+      </w:r>
+      <w:proofErr w:type="spellStart"/>
+      <w:r>
+        <w:rPr>
+          <w:rFonts w:ascii="JetBrains Mono" w:eastAsia="Times New Roman" w:hAnsi="JetBrains Mono" w:cs="Courier New"/>
+          <w:color w:val="00627A"/>
+          <w:sz w:val="20"/>
+          <w:szCs w:val="20"/>
+          <w:lang w:eastAsia="ru-RU"/>
+        </w:rPr>
+        <w:t>allowSurplusToAuction</w:t>
+      </w:r>
+      <w:proofErr w:type="spellEnd"/>
+      <w:r>
+        <w:rPr>
+          <w:rFonts w:ascii="JetBrains Mono" w:eastAsia="Times New Roman" w:hAnsi="JetBrains Mono" w:cs="Courier New"/>
+          <w:color w:val="080808"/>
+          <w:sz w:val="20"/>
+          <w:szCs w:val="20"/>
+          <w:lang w:eastAsia="ru-RU"/>
+        </w:rPr>
+        <w:t xml:space="preserve">() </w:t>
+      </w:r>
+      <w:r>
+        <w:rPr>
+          <w:rFonts w:ascii="JetBrains Mono" w:eastAsia="Times New Roman" w:hAnsi="JetBrains Mono" w:cs="Courier New"/>
+          <w:color w:val="0033B3"/>
+          <w:sz w:val="20"/>
+          <w:szCs w:val="20"/>
+          <w:lang w:eastAsia="ru-RU"/>
+        </w:rPr>
+        <w:t xml:space="preserve">external </w:t>
+      </w:r>
+    </w:p>
+    <w:p>
+      <w:pPr>
+        <w:pStyle w:val="a5"/>
+      </w:pPr>
+      <w:r>
+        <w:t xml:space="preserve">Метод используется для предоставления разрешения на расходование средств с адреса контракта </w:t>
+      </w:r>
+      <w:r>
+        <w:rPr>
+          <w:rStyle w:val="Code0"/>
+        </w:rPr>
+        <w:t>CDP</w:t>
+      </w:r>
+      <w:r>
+        <w:t xml:space="preserve"> </w:t>
+      </w:r>
+      <w:r>
+        <w:t xml:space="preserve">контрактом </w:t>
+      </w:r>
+      <w:proofErr w:type="spellStart"/>
+      <w:r>
+        <w:rPr>
+          <w:rStyle w:val="Code0"/>
+        </w:rPr>
+        <w:t>Auction</w:t>
+      </w:r>
+      <w:proofErr w:type="spellEnd"/>
+      <w:r>
+        <w:t xml:space="preserve">. </w:t>
+      </w:r>
+      <w:r>
+        <w:t xml:space="preserve">Его вызов оправдан тогда, когда стабилизационный фонд, то есть баланс контракта в </w:t>
+      </w:r>
+      <w:proofErr w:type="spellStart"/>
+      <w:r>
+        <w:t>стэйбл-коинах</w:t>
+      </w:r>
+      <w:proofErr w:type="spellEnd"/>
+      <w:r>
+        <w:t xml:space="preserve">, превышает заданный в </w:t>
+      </w:r>
+      <w:r>
+        <w:rPr>
+          <w:rStyle w:val="Code0"/>
+        </w:rPr>
+        <w:t>INTDAO</w:t>
+      </w:r>
+      <w:r>
+        <w:t xml:space="preserve"> процент от общей эмиссии </w:t>
+      </w:r>
+      <w:proofErr w:type="spellStart"/>
+      <w:r>
+        <w:t>стэйбл-коинов</w:t>
+      </w:r>
+      <w:proofErr w:type="spellEnd"/>
+      <w:r>
+        <w:t xml:space="preserve"> (</w:t>
+      </w:r>
+      <w:proofErr w:type="spellStart"/>
+      <w:r>
+        <w:rPr>
+          <w:rStyle w:val="Code0"/>
+        </w:rPr>
+        <w:t>stabilizationFundPercent</w:t>
+      </w:r>
+      <w:proofErr w:type="spellEnd"/>
+      <w:r>
+        <w:t xml:space="preserve">). Если эти условия выполняются и излишек стабилизационного фонда превышает значение </w:t>
+      </w:r>
+      <w:proofErr w:type="spellStart"/>
+      <w:r>
+        <w:rPr>
+          <w:rStyle w:val="Code0"/>
+        </w:rPr>
+        <w:t>minCDPBalanceToInitBuyOut</w:t>
+      </w:r>
+      <w:proofErr w:type="spellEnd"/>
+      <w:r>
+        <w:t xml:space="preserve">, то есть минимальной суммы для инициирования обратного выкупа акций </w:t>
+      </w:r>
+      <w:proofErr w:type="spellStart"/>
+      <w:r>
+        <w:rPr>
+          <w:rStyle w:val="Code0"/>
+        </w:rPr>
+        <w:t>Rule</w:t>
+      </w:r>
+      <w:proofErr w:type="spellEnd"/>
+      <w:r>
+        <w:t xml:space="preserve">, разрешаем контракту </w:t>
+      </w:r>
+      <w:proofErr w:type="spellStart"/>
+      <w:r>
+        <w:rPr>
+          <w:rStyle w:val="Code0"/>
+        </w:rPr>
+        <w:t>Auction</w:t>
+      </w:r>
+      <w:proofErr w:type="spellEnd"/>
+      <w:r>
+        <w:t xml:space="preserve"> расходование излишка. </w:t>
+      </w:r>
+    </w:p>
+    <w:p>
+      <w:pPr>
+        <w:pStyle w:val="4"/>
+        <w:rPr>
+          <w:color w:val="080808"/>
+        </w:rPr>
+      </w:pPr>
+      <w:bookmarkStart w:id="112" w:name="_Toc140824530"/>
+      <w:bookmarkStart w:id="113" w:name="_Toc140857053"/>
+      <w:proofErr w:type="spellStart"/>
+      <w:proofErr w:type="gramStart"/>
+      <w:r>
+        <w:rPr>
+          <w:color w:val="080808"/>
+        </w:rPr>
+        <w:t>claimMarginCall</w:t>
+      </w:r>
+      <w:bookmarkEnd w:id="112"/>
+      <w:bookmarkEnd w:id="113"/>
+      <w:proofErr w:type="spellEnd"/>
+      <w:proofErr w:type="gramEnd"/>
+    </w:p>
+    <w:p>
+      <w:pPr>
+        <w:shd w:val="clear" w:color="auto" w:fill="FFFFFF"/>
+        <w:tabs>
+          <w:tab w:val="left" w:pos="916"/>
+          <w:tab w:val="left" w:pos="1832"/>
+          <w:tab w:val="left" w:pos="2748"/>
+          <w:tab w:val="left" w:pos="3664"/>
+          <w:tab w:val="left" w:pos="4580"/>
+          <w:tab w:val="left" w:pos="5496"/>
+          <w:tab w:val="left" w:pos="6412"/>
+          <w:tab w:val="left" w:pos="7328"/>
+          <w:tab w:val="left" w:pos="8244"/>
+          <w:tab w:val="left" w:pos="9160"/>
+          <w:tab w:val="left" w:pos="10076"/>
+          <w:tab w:val="left" w:pos="10992"/>
+          <w:tab w:val="left" w:pos="11908"/>
+          <w:tab w:val="left" w:pos="12824"/>
+          <w:tab w:val="left" w:pos="13740"/>
+          <w:tab w:val="left" w:pos="14656"/>
+        </w:tabs>
+        <w:spacing w:after="0" w:line="240" w:lineRule="auto"/>
+        <w:rPr>
+          <w:rFonts w:ascii="JetBrains Mono" w:eastAsia="Times New Roman" w:hAnsi="JetBrains Mono" w:cs="Courier New"/>
+          <w:color w:val="080808"/>
+          <w:sz w:val="20"/>
+          <w:szCs w:val="20"/>
+          <w:lang w:eastAsia="ru-RU"/>
+        </w:rPr>
+      </w:pPr>
+      <w:proofErr w:type="gramStart"/>
+      <w:r>
+        <w:rPr>
+          <w:rFonts w:ascii="JetBrains Mono" w:eastAsia="Times New Roman" w:hAnsi="JetBrains Mono" w:cs="Courier New"/>
+          <w:color w:val="0033B3"/>
+          <w:sz w:val="20"/>
+          <w:szCs w:val="20"/>
+          <w:lang w:eastAsia="ru-RU"/>
+        </w:rPr>
+        <w:t>function</w:t>
+      </w:r>
+      <w:proofErr w:type="gramEnd"/>
+      <w:r>
+        <w:rPr>
+          <w:rFonts w:ascii="JetBrains Mono" w:eastAsia="Times New Roman" w:hAnsi="JetBrains Mono" w:cs="Courier New"/>
+          <w:color w:val="0033B3"/>
+          <w:sz w:val="20"/>
+          <w:szCs w:val="20"/>
+          <w:lang w:eastAsia="ru-RU"/>
+        </w:rPr>
+        <w:t xml:space="preserve"> </w:t>
+      </w:r>
+      <w:proofErr w:type="spellStart"/>
+      <w:r>
+        <w:rPr>
+          <w:rFonts w:ascii="JetBrains Mono" w:eastAsia="Times New Roman" w:hAnsi="JetBrains Mono" w:cs="Courier New"/>
+          <w:color w:val="00627A"/>
+          <w:sz w:val="20"/>
+          <w:szCs w:val="20"/>
+          <w:lang w:eastAsia="ru-RU"/>
+        </w:rPr>
+        <w:t>claimMarginCall</w:t>
+      </w:r>
+      <w:proofErr w:type="spellEnd"/>
+      <w:r>
+        <w:rPr>
+          <w:rFonts w:ascii="JetBrains Mono" w:eastAsia="Times New Roman" w:hAnsi="JetBrains Mono" w:cs="Courier New"/>
+          <w:color w:val="080808"/>
+          <w:sz w:val="20"/>
+          <w:szCs w:val="20"/>
+          <w:lang w:eastAsia="ru-RU"/>
+        </w:rPr>
+        <w:t>(</w:t>
+      </w:r>
+      <w:r>
+        <w:rPr>
+          <w:rFonts w:ascii="JetBrains Mono" w:eastAsia="Times New Roman" w:hAnsi="JetBrains Mono" w:cs="Courier New"/>
+          <w:color w:val="0033B3"/>
+          <w:sz w:val="20"/>
+          <w:szCs w:val="20"/>
+          <w:lang w:eastAsia="ru-RU"/>
+        </w:rPr>
+        <w:t xml:space="preserve">uint256 </w:t>
+      </w:r>
+      <w:proofErr w:type="spellStart"/>
+      <w:r>
+        <w:rPr>
+          <w:rFonts w:ascii="JetBrains Mono" w:eastAsia="Times New Roman" w:hAnsi="JetBrains Mono" w:cs="Courier New"/>
+          <w:color w:val="080808"/>
+          <w:sz w:val="20"/>
+          <w:szCs w:val="20"/>
+          <w:lang w:eastAsia="ru-RU"/>
+        </w:rPr>
+        <w:t>posID</w:t>
+      </w:r>
+      <w:proofErr w:type="spellEnd"/>
+      <w:r>
+        <w:rPr>
+          <w:rFonts w:ascii="JetBrains Mono" w:eastAsia="Times New Roman" w:hAnsi="JetBrains Mono" w:cs="Courier New"/>
+          <w:color w:val="080808"/>
+          <w:sz w:val="20"/>
+          <w:szCs w:val="20"/>
+          <w:lang w:eastAsia="ru-RU"/>
+        </w:rPr>
+        <w:t xml:space="preserve">) </w:t>
+      </w:r>
+      <w:r>
+        <w:rPr>
+          <w:rFonts w:ascii="JetBrains Mono" w:eastAsia="Times New Roman" w:hAnsi="JetBrains Mono" w:cs="Courier New"/>
+          <w:color w:val="0033B3"/>
+          <w:sz w:val="20"/>
+          <w:szCs w:val="20"/>
+          <w:lang w:eastAsia="ru-RU"/>
+        </w:rPr>
+        <w:t xml:space="preserve">external returns </w:t>
+      </w:r>
+      <w:r>
+        <w:rPr>
+          <w:rFonts w:ascii="JetBrains Mono" w:eastAsia="Times New Roman" w:hAnsi="JetBrains Mono" w:cs="Courier New"/>
+          <w:color w:val="080808"/>
+          <w:sz w:val="20"/>
+          <w:szCs w:val="20"/>
+          <w:lang w:eastAsia="ru-RU"/>
+        </w:rPr>
+        <w:t>(</w:t>
+      </w:r>
+      <w:proofErr w:type="spellStart"/>
+      <w:r>
+        <w:rPr>
+          <w:rFonts w:ascii="JetBrains Mono" w:eastAsia="Times New Roman" w:hAnsi="JetBrains Mono" w:cs="Courier New"/>
+          <w:color w:val="0033B3"/>
+          <w:sz w:val="20"/>
+          <w:szCs w:val="20"/>
+          <w:lang w:eastAsia="ru-RU"/>
+        </w:rPr>
+        <w:t>bool</w:t>
+      </w:r>
+      <w:proofErr w:type="spellEnd"/>
+      <w:r>
+        <w:rPr>
+          <w:rFonts w:ascii="JetBrains Mono" w:eastAsia="Times New Roman" w:hAnsi="JetBrains Mono" w:cs="Courier New"/>
+          <w:color w:val="0033B3"/>
+          <w:sz w:val="20"/>
+          <w:szCs w:val="20"/>
+          <w:lang w:eastAsia="ru-RU"/>
+        </w:rPr>
+        <w:t xml:space="preserve"> </w:t>
+      </w:r>
+      <w:r>
+        <w:rPr>
+          <w:rFonts w:ascii="JetBrains Mono" w:eastAsia="Times New Roman" w:hAnsi="JetBrains Mono" w:cs="Courier New"/>
+          <w:color w:val="080808"/>
+          <w:sz w:val="20"/>
+          <w:szCs w:val="20"/>
+          <w:lang w:eastAsia="ru-RU"/>
+        </w:rPr>
+        <w:t>success)</w:t>
+      </w:r>
+    </w:p>
+    <w:p>
+      <w:pPr>
+        <w:pStyle w:val="a5"/>
+      </w:pPr>
+      <w:r>
+        <w:t>Функция используется для раскрытия позиции и ликвидации залога.</w:t>
+      </w:r>
+      <w:r>
+        <w:t xml:space="preserve"> В первую очередь проверяем, что позиция уже была ранее помечена на ликвидацию (</w:t>
+      </w:r>
+      <w:proofErr w:type="spellStart"/>
+      <w:r>
+        <w:rPr>
+          <w:rStyle w:val="Code0"/>
+        </w:rPr>
+        <w:t>markedOnLiquidationTimestamp</w:t>
+      </w:r>
+      <w:proofErr w:type="spellEnd"/>
+      <w:r>
+        <w:t xml:space="preserve">) и время </w:t>
+      </w:r>
+      <w:proofErr w:type="spellStart"/>
+      <w:r>
+        <w:rPr>
+          <w:rStyle w:val="Code0"/>
+        </w:rPr>
+        <w:t>marginCallTimeLimit</w:t>
+      </w:r>
+      <w:proofErr w:type="spellEnd"/>
+      <w:r>
+        <w:t xml:space="preserve">, отводимое пользователю на предоставление достаточности обеспечения истекло, а также что позиция не ликвидирована и не находится в стадии ликвидации. Если обеспечения все еще не хватает, помечаем, что позиция перешла в статус «на ликвидации», увеличиваем право расходования обернутого эфира с адреса </w:t>
+      </w:r>
+      <w:r>
+        <w:rPr>
+          <w:rStyle w:val="Code0"/>
+        </w:rPr>
+        <w:t>CDP</w:t>
+      </w:r>
+      <w:r>
+        <w:t xml:space="preserve"> </w:t>
+      </w:r>
+      <w:r>
+        <w:t xml:space="preserve">адресу </w:t>
+      </w:r>
+      <w:proofErr w:type="spellStart"/>
+      <w:r>
+        <w:rPr>
+          <w:rStyle w:val="Code0"/>
+        </w:rPr>
+        <w:t>Auction</w:t>
+      </w:r>
+      <w:proofErr w:type="spellEnd"/>
+      <w:r>
+        <w:t xml:space="preserve"> </w:t>
+      </w:r>
+      <w:r>
+        <w:t>и устанавлива</w:t>
+      </w:r>
+      <w:r>
+        <w:t xml:space="preserve">ем флаг </w:t>
+      </w:r>
+      <w:proofErr w:type="spellStart"/>
+      <w:r>
+        <w:rPr>
+          <w:rStyle w:val="Code0"/>
+        </w:rPr>
+        <w:t>onLiquidation</w:t>
+      </w:r>
+      <w:proofErr w:type="spellEnd"/>
+      <w:r>
+        <w:t xml:space="preserve">, выстреливаем событие </w:t>
+      </w:r>
+      <w:proofErr w:type="spellStart"/>
+      <w:r>
+        <w:t>OnLiquidation</w:t>
+      </w:r>
+      <w:proofErr w:type="spellEnd"/>
+      <w:r>
+        <w:t xml:space="preserve"> и возвращаем </w:t>
+      </w:r>
+      <w:proofErr w:type="spellStart"/>
+      <w:r>
+        <w:rPr>
+          <w:rStyle w:val="Code0"/>
+        </w:rPr>
+        <w:t>true</w:t>
+      </w:r>
+      <w:proofErr w:type="spellEnd"/>
+      <w:r>
+        <w:t xml:space="preserve">. </w:t>
+      </w:r>
+      <w:r>
+        <w:t xml:space="preserve">Если обеспечение в этот момент оказалось достаточным, обнуляем метку </w:t>
+      </w:r>
+      <w:proofErr w:type="spellStart"/>
+      <w:r>
+        <w:rPr>
+          <w:rStyle w:val="Code0"/>
+        </w:rPr>
+        <w:t>markedOnLiquidationTimestamp</w:t>
+      </w:r>
+      <w:proofErr w:type="spellEnd"/>
+      <w:r>
+        <w:t xml:space="preserve"> и возвращаем </w:t>
+      </w:r>
+      <w:proofErr w:type="spellStart"/>
+      <w:r>
+        <w:rPr>
+          <w:rStyle w:val="Code0"/>
+        </w:rPr>
+        <w:t>false</w:t>
+      </w:r>
+      <w:proofErr w:type="spellEnd"/>
+      <w:r>
+        <w:t>.</w:t>
+      </w:r>
+    </w:p>
+    <w:p>
+      <w:pPr>
+        <w:pStyle w:val="4"/>
+        <w:rPr>
+          <w:color w:val="080808"/>
+        </w:rPr>
+      </w:pPr>
+      <w:bookmarkStart w:id="114" w:name="_Toc140824531"/>
+      <w:bookmarkStart w:id="115" w:name="_Toc140857054"/>
+      <w:proofErr w:type="spellStart"/>
+      <w:proofErr w:type="gramStart"/>
+      <w:r>
+        <w:rPr>
+          <w:color w:val="080808"/>
+        </w:rPr>
+        <w:t>startCoinsBuyOut</w:t>
+      </w:r>
+      <w:bookmarkEnd w:id="114"/>
+      <w:bookmarkEnd w:id="115"/>
+      <w:proofErr w:type="spellEnd"/>
+      <w:proofErr w:type="gramEnd"/>
+    </w:p>
+    <w:p>
+      <w:pPr>
+        <w:shd w:val="clear" w:color="auto" w:fill="FFFFFF"/>
+        <w:tabs>
+          <w:tab w:val="left" w:pos="916"/>
+          <w:tab w:val="left" w:pos="1832"/>
+          <w:tab w:val="left" w:pos="2748"/>
+          <w:tab w:val="left" w:pos="3664"/>
+          <w:tab w:val="left" w:pos="4580"/>
+          <w:tab w:val="left" w:pos="5496"/>
+          <w:tab w:val="left" w:pos="6412"/>
+          <w:tab w:val="left" w:pos="7328"/>
+          <w:tab w:val="left" w:pos="8244"/>
+          <w:tab w:val="left" w:pos="9160"/>
+          <w:tab w:val="left" w:pos="10076"/>
+          <w:tab w:val="left" w:pos="10992"/>
+          <w:tab w:val="left" w:pos="11908"/>
+          <w:tab w:val="left" w:pos="12824"/>
+          <w:tab w:val="left" w:pos="13740"/>
+          <w:tab w:val="left" w:pos="14656"/>
+        </w:tabs>
+        <w:spacing w:after="0" w:line="240" w:lineRule="auto"/>
+        <w:rPr>
+          <w:rFonts w:ascii="JetBrains Mono" w:eastAsia="Times New Roman" w:hAnsi="JetBrains Mono" w:cs="Courier New"/>
+          <w:color w:val="080808"/>
+          <w:sz w:val="20"/>
+          <w:szCs w:val="20"/>
+          <w:lang w:eastAsia="ru-RU"/>
+        </w:rPr>
+      </w:pPr>
+      <w:proofErr w:type="gramStart"/>
+      <w:r>
+        <w:rPr>
+          <w:rFonts w:ascii="JetBrains Mono" w:eastAsia="Times New Roman" w:hAnsi="JetBrains Mono" w:cs="Courier New"/>
+          <w:color w:val="0033B3"/>
+          <w:sz w:val="20"/>
+          <w:szCs w:val="20"/>
+          <w:lang w:eastAsia="ru-RU"/>
+        </w:rPr>
+        <w:t>function</w:t>
+      </w:r>
+      <w:proofErr w:type="gramEnd"/>
+      <w:r>
+        <w:rPr>
+          <w:rFonts w:ascii="JetBrains Mono" w:eastAsia="Times New Roman" w:hAnsi="JetBrains Mono" w:cs="Courier New"/>
+          <w:color w:val="0033B3"/>
+          <w:sz w:val="20"/>
+          <w:szCs w:val="20"/>
+          <w:lang w:eastAsia="ru-RU"/>
+        </w:rPr>
+        <w:t xml:space="preserve"> </w:t>
+      </w:r>
+      <w:proofErr w:type="spellStart"/>
+      <w:r>
+        <w:rPr>
+          <w:rFonts w:ascii="JetBrains Mono" w:eastAsia="Times New Roman" w:hAnsi="JetBrains Mono" w:cs="Courier New"/>
+          <w:color w:val="00627A"/>
+          <w:sz w:val="20"/>
+          <w:szCs w:val="20"/>
+          <w:lang w:eastAsia="ru-RU"/>
+        </w:rPr>
+        <w:t>startCoinsBuyOut</w:t>
+      </w:r>
+      <w:proofErr w:type="spellEnd"/>
+      <w:r>
+        <w:rPr>
+          <w:rFonts w:ascii="JetBrains Mono" w:eastAsia="Times New Roman" w:hAnsi="JetBrains Mono" w:cs="Courier New"/>
+          <w:color w:val="080808"/>
+          <w:sz w:val="20"/>
+          <w:szCs w:val="20"/>
+          <w:lang w:eastAsia="ru-RU"/>
+        </w:rPr>
+        <w:t>(</w:t>
+      </w:r>
+      <w:r>
+        <w:rPr>
+          <w:rFonts w:ascii="JetBrains Mono" w:eastAsia="Times New Roman" w:hAnsi="JetBrains Mono" w:cs="Courier New"/>
+          <w:color w:val="0033B3"/>
+          <w:sz w:val="20"/>
+          <w:szCs w:val="20"/>
+          <w:lang w:eastAsia="ru-RU"/>
+        </w:rPr>
+        <w:t xml:space="preserve">uint256 </w:t>
+      </w:r>
+      <w:proofErr w:type="spellStart"/>
+      <w:r>
+        <w:rPr>
+          <w:rFonts w:ascii="JetBrains Mono" w:eastAsia="Times New Roman" w:hAnsi="JetBrains Mono" w:cs="Courier New"/>
+          <w:color w:val="080808"/>
+          <w:sz w:val="20"/>
+          <w:szCs w:val="20"/>
+          <w:lang w:eastAsia="ru-RU"/>
+        </w:rPr>
+        <w:t>posID</w:t>
+      </w:r>
+      <w:proofErr w:type="spellEnd"/>
+      <w:r>
+        <w:rPr>
+          <w:rFonts w:ascii="JetBrains Mono" w:eastAsia="Times New Roman" w:hAnsi="JetBrains Mono" w:cs="Courier New"/>
+          <w:color w:val="080808"/>
+          <w:sz w:val="20"/>
+          <w:szCs w:val="20"/>
+          <w:lang w:eastAsia="ru-RU"/>
+        </w:rPr>
+        <w:t xml:space="preserve">) </w:t>
+      </w:r>
+      <w:r>
+        <w:rPr>
+          <w:rFonts w:ascii="JetBrains Mono" w:eastAsia="Times New Roman" w:hAnsi="JetBrains Mono" w:cs="Courier New"/>
+          <w:color w:val="0033B3"/>
+          <w:sz w:val="20"/>
+          <w:szCs w:val="20"/>
+          <w:lang w:eastAsia="ru-RU"/>
+        </w:rPr>
+        <w:t>external</w:t>
+      </w:r>
+    </w:p>
+    <w:p>
+      <w:pPr>
+        <w:pStyle w:val="a5"/>
+      </w:pPr>
+      <w:r>
+        <w:t>Начать</w:t>
+      </w:r>
+      <w:r>
+        <w:t xml:space="preserve"> </w:t>
+      </w:r>
+      <w:r>
+        <w:t>обратный</w:t>
+      </w:r>
+      <w:r>
+        <w:t xml:space="preserve"> </w:t>
+      </w:r>
+      <w:r>
+        <w:t>выкуп</w:t>
+      </w:r>
+      <w:r>
+        <w:t xml:space="preserve"> </w:t>
+      </w:r>
+      <w:proofErr w:type="spellStart"/>
+      <w:r>
+        <w:t>стэйбл</w:t>
+      </w:r>
+      <w:r>
+        <w:t>-</w:t>
+      </w:r>
+      <w:r>
+        <w:t>коинов</w:t>
+      </w:r>
+      <w:proofErr w:type="spellEnd"/>
+      <w:r>
+        <w:t xml:space="preserve"> (</w:t>
+      </w:r>
+      <w:r>
+        <w:t>то</w:t>
+      </w:r>
+      <w:r>
+        <w:t xml:space="preserve"> </w:t>
+      </w:r>
+      <w:r>
+        <w:t>есть</w:t>
+      </w:r>
+      <w:r>
+        <w:t xml:space="preserve"> </w:t>
+      </w:r>
+      <w:r>
+        <w:t>ликвидацию</w:t>
+      </w:r>
+      <w:r>
+        <w:t xml:space="preserve"> </w:t>
+      </w:r>
+      <w:r>
+        <w:t>позиции</w:t>
+      </w:r>
+      <w:r>
+        <w:t>).</w:t>
+      </w:r>
+      <w:r>
+        <w:t xml:space="preserve"> Если позиция на ликвидации и еще не ликвидирована, вызываем метод </w:t>
+      </w:r>
+      <w:proofErr w:type="spellStart"/>
+      <w:r>
+        <w:rPr>
+          <w:rStyle w:val="Code0"/>
+        </w:rPr>
+        <w:t>initCoinsBuyOut</w:t>
+      </w:r>
+      <w:proofErr w:type="spellEnd"/>
+      <w:r>
+        <w:t xml:space="preserve"> в контракте </w:t>
+      </w:r>
+      <w:r>
+        <w:rPr>
+          <w:lang w:val="en-US"/>
+        </w:rPr>
+        <w:t>auction</w:t>
+      </w:r>
+      <w:r>
+        <w:t xml:space="preserve"> </w:t>
+      </w:r>
+      <w:r>
+        <w:t xml:space="preserve">и обнуляем сумму залога (так как в методе </w:t>
+      </w:r>
+      <w:proofErr w:type="spellStart"/>
+      <w:r>
+        <w:rPr>
+          <w:rStyle w:val="Code0"/>
+        </w:rPr>
+        <w:t>initCoinsBuyOut</w:t>
+      </w:r>
+      <w:proofErr w:type="spellEnd"/>
+      <w:r>
+        <w:t xml:space="preserve"> залог должен быть переведен с контракта </w:t>
+      </w:r>
+      <w:r>
+        <w:rPr>
+          <w:rStyle w:val="Code0"/>
+        </w:rPr>
+        <w:t>CDP</w:t>
+      </w:r>
+      <w:r>
+        <w:t xml:space="preserve"> на контракт </w:t>
+      </w:r>
+      <w:proofErr w:type="spellStart"/>
+      <w:r>
+        <w:rPr>
+          <w:rStyle w:val="Code0"/>
+        </w:rPr>
+        <w:t>auction</w:t>
+      </w:r>
+      <w:proofErr w:type="spellEnd"/>
+      <w:r>
+        <w:t xml:space="preserve">. </w:t>
+      </w:r>
+      <w:r>
+        <w:t xml:space="preserve">Метод </w:t>
+      </w:r>
+      <w:proofErr w:type="spellStart"/>
+      <w:r>
+        <w:rPr>
+          <w:rStyle w:val="Code0"/>
+        </w:rPr>
+        <w:t>initCoinsBuyOut</w:t>
+      </w:r>
+      <w:proofErr w:type="spellEnd"/>
+      <w:r>
+        <w:rPr>
+          <w:rStyle w:val="Code0"/>
+        </w:rPr>
+        <w:t xml:space="preserve"> </w:t>
+      </w:r>
+      <w:r>
+        <w:t>возв</w:t>
+      </w:r>
+      <w:r>
+        <w:t xml:space="preserve">ращает </w:t>
+      </w:r>
+      <w:r>
         <w:lastRenderedPageBreak/>
-        <w:t>transferFee</w:t>
-      </w:r>
-      <w:bookmarkEnd w:id="109"/>
-      <w:bookmarkEnd w:id="110"/>
-      <w:proofErr w:type="spellEnd"/>
+        <w:t xml:space="preserve">идентификатор аукциона, в рамках которого будет реализован залог. </w:t>
+      </w:r>
+      <w:r>
+        <w:t>Это значение присваивается полю</w:t>
+      </w:r>
+      <w:r>
+        <w:t xml:space="preserve"> </w:t>
+      </w:r>
+      <w:proofErr w:type="spellStart"/>
+      <w:r>
+        <w:rPr>
+          <w:rStyle w:val="Code0"/>
+        </w:rPr>
+        <w:t>liquidationAuctionID</w:t>
+      </w:r>
+      <w:proofErr w:type="spellEnd"/>
+      <w:r>
+        <w:t xml:space="preserve"> в выбранной позиции, чтобы затем можно было отследить, через какой аукцион реализовывался залог. </w:t>
+      </w:r>
     </w:p>
     <w:p>
       <w:pPr>
         <w:pStyle w:val="4"/>
         <w:rPr>
           <w:color w:val="080808"/>
-          <w:lang w:val="ru-RU"/>
-        </w:rPr>
-      </w:pPr>
-      <w:bookmarkStart w:id="111" w:name="_Toc140824529"/>
-      <w:bookmarkStart w:id="112" w:name="_Toc140857052"/>
-      <w:proofErr w:type="spellStart"/>
-      <w:r>
-        <w:rPr>
-          <w:color w:val="080808"/>
-        </w:rPr>
-        <w:t>allowSurplusToAuction</w:t>
-      </w:r>
-      <w:bookmarkEnd w:id="111"/>
-      <w:bookmarkEnd w:id="112"/>
-      <w:proofErr w:type="spellEnd"/>
-    </w:p>
-    <w:p>
-      <w:pPr>
-        <w:pStyle w:val="4"/>
-        <w:rPr>
-          <w:color w:val="080808"/>
-          <w:lang w:val="ru-RU"/>
-        </w:rPr>
-      </w:pPr>
-      <w:bookmarkStart w:id="113" w:name="_Toc140824530"/>
-      <w:bookmarkStart w:id="114" w:name="_Toc140857053"/>
-      <w:proofErr w:type="spellStart"/>
-      <w:r>
-        <w:rPr>
-          <w:color w:val="080808"/>
-        </w:rPr>
-        <w:t>claimMarginCall</w:t>
-      </w:r>
-      <w:bookmarkEnd w:id="113"/>
-      <w:bookmarkEnd w:id="114"/>
-      <w:proofErr w:type="spellEnd"/>
-    </w:p>
-    <w:p>
-      <w:pPr>
-        <w:pStyle w:val="4"/>
-        <w:rPr>
-          <w:color w:val="080808"/>
-          <w:lang w:val="ru-RU"/>
-        </w:rPr>
-      </w:pPr>
-      <w:bookmarkStart w:id="115" w:name="_Toc140824531"/>
-      <w:bookmarkStart w:id="116" w:name="_Toc140857054"/>
-      <w:proofErr w:type="spellStart"/>
-      <w:r>
-        <w:rPr>
-          <w:color w:val="080808"/>
-        </w:rPr>
-        <w:t>startCoinsBuyOut</w:t>
-      </w:r>
-      <w:bookmarkEnd w:id="115"/>
+        </w:rPr>
+      </w:pPr>
+      <w:bookmarkStart w:id="116" w:name="_Toc140824532"/>
+      <w:bookmarkStart w:id="117" w:name="_Toc140857055"/>
+      <w:proofErr w:type="spellStart"/>
+      <w:proofErr w:type="gramStart"/>
+      <w:r>
+        <w:rPr>
+          <w:color w:val="080808"/>
+        </w:rPr>
+        <w:t>finishMarginCall</w:t>
+      </w:r>
       <w:bookmarkEnd w:id="116"/>
-      <w:proofErr w:type="spellEnd"/>
-    </w:p>
-    <w:p>
-      <w:pPr>
-        <w:pStyle w:val="4"/>
-        <w:rPr>
-          <w:color w:val="080808"/>
-        </w:rPr>
-      </w:pPr>
-      <w:bookmarkStart w:id="117" w:name="_Toc140824532"/>
-      <w:bookmarkStart w:id="118" w:name="_Toc140857055"/>
-      <w:proofErr w:type="spellStart"/>
-      <w:r>
-        <w:rPr>
-          <w:color w:val="080808"/>
+      <w:bookmarkEnd w:id="117"/>
+      <w:proofErr w:type="spellEnd"/>
+      <w:proofErr w:type="gramEnd"/>
+    </w:p>
+    <w:p>
+      <w:pPr>
+        <w:shd w:val="clear" w:color="auto" w:fill="FFFFFF"/>
+        <w:tabs>
+          <w:tab w:val="left" w:pos="916"/>
+          <w:tab w:val="left" w:pos="1832"/>
+          <w:tab w:val="left" w:pos="2748"/>
+          <w:tab w:val="left" w:pos="3664"/>
+          <w:tab w:val="left" w:pos="4580"/>
+          <w:tab w:val="left" w:pos="5496"/>
+          <w:tab w:val="left" w:pos="6412"/>
+          <w:tab w:val="left" w:pos="7328"/>
+          <w:tab w:val="left" w:pos="8244"/>
+          <w:tab w:val="left" w:pos="9160"/>
+          <w:tab w:val="left" w:pos="10076"/>
+          <w:tab w:val="left" w:pos="10992"/>
+          <w:tab w:val="left" w:pos="11908"/>
+          <w:tab w:val="left" w:pos="12824"/>
+          <w:tab w:val="left" w:pos="13740"/>
+          <w:tab w:val="left" w:pos="14656"/>
+        </w:tabs>
+        <w:spacing w:after="0" w:line="240" w:lineRule="auto"/>
+        <w:rPr>
+          <w:rFonts w:ascii="JetBrains Mono" w:eastAsia="Times New Roman" w:hAnsi="JetBrains Mono" w:cs="Courier New"/>
+          <w:color w:val="080808"/>
+          <w:sz w:val="20"/>
+          <w:szCs w:val="20"/>
+          <w:lang w:eastAsia="ru-RU"/>
+        </w:rPr>
+      </w:pPr>
+      <w:proofErr w:type="gramStart"/>
+      <w:r>
+        <w:rPr>
+          <w:rFonts w:ascii="JetBrains Mono" w:eastAsia="Times New Roman" w:hAnsi="JetBrains Mono" w:cs="Courier New"/>
+          <w:color w:val="0033B3"/>
+          <w:sz w:val="20"/>
+          <w:szCs w:val="20"/>
+          <w:lang w:eastAsia="ru-RU"/>
+        </w:rPr>
+        <w:t>function</w:t>
+      </w:r>
+      <w:proofErr w:type="gramEnd"/>
+      <w:r>
+        <w:rPr>
+          <w:rFonts w:ascii="JetBrains Mono" w:eastAsia="Times New Roman" w:hAnsi="JetBrains Mono" w:cs="Courier New"/>
+          <w:color w:val="0033B3"/>
+          <w:sz w:val="20"/>
+          <w:szCs w:val="20"/>
+          <w:lang w:eastAsia="ru-RU"/>
+        </w:rPr>
+        <w:t xml:space="preserve"> </w:t>
+      </w:r>
+      <w:proofErr w:type="spellStart"/>
+      <w:r>
+        <w:rPr>
+          <w:rFonts w:ascii="JetBrains Mono" w:eastAsia="Times New Roman" w:hAnsi="JetBrains Mono" w:cs="Courier New"/>
+          <w:color w:val="00627A"/>
+          <w:sz w:val="20"/>
+          <w:szCs w:val="20"/>
+          <w:lang w:eastAsia="ru-RU"/>
         </w:rPr>
         <w:t>finishMarginCall</w:t>
       </w:r>
-      <w:bookmarkEnd w:id="117"/>
+      <w:proofErr w:type="spellEnd"/>
+      <w:r>
+        <w:rPr>
+          <w:rFonts w:ascii="JetBrains Mono" w:eastAsia="Times New Roman" w:hAnsi="JetBrains Mono" w:cs="Courier New"/>
+          <w:color w:val="080808"/>
+          <w:sz w:val="20"/>
+          <w:szCs w:val="20"/>
+          <w:lang w:eastAsia="ru-RU"/>
+        </w:rPr>
+        <w:t>(</w:t>
+      </w:r>
+      <w:r>
+        <w:rPr>
+          <w:rFonts w:ascii="JetBrains Mono" w:eastAsia="Times New Roman" w:hAnsi="JetBrains Mono" w:cs="Courier New"/>
+          <w:color w:val="0033B3"/>
+          <w:sz w:val="20"/>
+          <w:szCs w:val="20"/>
+          <w:lang w:eastAsia="ru-RU"/>
+        </w:rPr>
+        <w:t xml:space="preserve">uint256 </w:t>
+      </w:r>
+      <w:proofErr w:type="spellStart"/>
+      <w:r>
+        <w:rPr>
+          <w:rFonts w:ascii="JetBrains Mono" w:eastAsia="Times New Roman" w:hAnsi="JetBrains Mono" w:cs="Courier New"/>
+          <w:color w:val="080808"/>
+          <w:sz w:val="20"/>
+          <w:szCs w:val="20"/>
+          <w:lang w:eastAsia="ru-RU"/>
+        </w:rPr>
+        <w:t>posID</w:t>
+      </w:r>
+      <w:proofErr w:type="spellEnd"/>
+      <w:r>
+        <w:rPr>
+          <w:rFonts w:ascii="JetBrains Mono" w:eastAsia="Times New Roman" w:hAnsi="JetBrains Mono" w:cs="Courier New"/>
+          <w:color w:val="080808"/>
+          <w:sz w:val="20"/>
+          <w:szCs w:val="20"/>
+          <w:lang w:eastAsia="ru-RU"/>
+        </w:rPr>
+        <w:t xml:space="preserve">) </w:t>
+      </w:r>
+      <w:r>
+        <w:rPr>
+          <w:rFonts w:ascii="JetBrains Mono" w:eastAsia="Times New Roman" w:hAnsi="JetBrains Mono" w:cs="Courier New"/>
+          <w:color w:val="0033B3"/>
+          <w:sz w:val="20"/>
+          <w:szCs w:val="20"/>
+          <w:lang w:eastAsia="ru-RU"/>
+        </w:rPr>
+        <w:t>external</w:t>
+      </w:r>
+    </w:p>
+    <w:p>
+      <w:pPr>
+        <w:rPr>
+          <w:lang w:val="ru-RU"/>
+        </w:rPr>
+      </w:pPr>
+      <w:bookmarkStart w:id="118" w:name="_GoBack"/>
       <w:bookmarkEnd w:id="118"/>
-      <w:proofErr w:type="spellEnd"/>
     </w:p>
     <w:p>
       <w:pPr>
@@ -19319,6 +20825,7 @@
       <w:bookmarkStart w:id="119" w:name="_Toc140824533"/>
       <w:bookmarkStart w:id="120" w:name="_Toc140857056"/>
       <w:proofErr w:type="spellStart"/>
+      <w:proofErr w:type="gramStart"/>
       <w:r>
         <w:rPr>
           <w:color w:val="080808"/>
@@ -19328,6 +20835,7 @@
       <w:bookmarkEnd w:id="119"/>
       <w:bookmarkEnd w:id="120"/>
       <w:proofErr w:type="spellEnd"/>
+      <w:proofErr w:type="gramEnd"/>
     </w:p>
     <w:p>
       <w:pPr>
@@ -19564,6 +21072,9 @@
     <w:p>
       <w:pPr>
         <w:pStyle w:val="2"/>
+        <w:rPr>
+          <w:lang w:val="ru-RU"/>
+        </w:rPr>
       </w:pPr>
       <w:bookmarkStart w:id="152" w:name="_Toc140824547"/>
       <w:bookmarkStart w:id="153" w:name="_Toc140826591"/>
@@ -19580,6 +21091,9 @@
     <w:p>
       <w:pPr>
         <w:pStyle w:val="2"/>
+        <w:rPr>
+          <w:lang w:val="ru-RU"/>
+        </w:rPr>
       </w:pPr>
       <w:bookmarkStart w:id="155" w:name="_Toc140824548"/>
       <w:bookmarkStart w:id="156" w:name="_Toc140826592"/>
@@ -19594,11 +21108,15 @@
     <w:p>
       <w:pPr>
         <w:pStyle w:val="2"/>
+        <w:rPr>
+          <w:lang w:val="ru-RU"/>
+        </w:rPr>
       </w:pPr>
       <w:bookmarkStart w:id="158" w:name="_Toc140824549"/>
       <w:bookmarkStart w:id="159" w:name="_Toc140826593"/>
       <w:bookmarkStart w:id="160" w:name="_Toc140857072"/>
       <w:proofErr w:type="spellStart"/>
+      <w:proofErr w:type="gramStart"/>
       <w:r>
         <w:t>stableCoin</w:t>
       </w:r>
@@ -19606,8 +21124,15 @@
       <w:bookmarkEnd w:id="159"/>
       <w:bookmarkEnd w:id="160"/>
       <w:proofErr w:type="spellEnd"/>
-    </w:p>
-    <w:p/>
+      <w:proofErr w:type="gramEnd"/>
+    </w:p>
+    <w:p>
+      <w:pPr>
+        <w:rPr>
+          <w:lang w:val="ru-RU"/>
+        </w:rPr>
+      </w:pPr>
+    </w:p>
     <w:p>
       <w:pPr>
         <w:pStyle w:val="2"/>
@@ -21343,7 +22868,7 @@
 </file>
 
 <file path=customXml/itemProps1.xml><?xml version="1.0" encoding="utf-8"?>
-<ds:datastoreItem xmlns:ds="http://schemas.openxmlformats.org/officeDocument/2006/customXml" ds:itemID="{A949234F-13D9-4055-B6E4-575B0AD35DED}">
+<ds:datastoreItem xmlns:ds="http://schemas.openxmlformats.org/officeDocument/2006/customXml" ds:itemID="{D2B2350B-98B7-4580-9368-DE50CA1373BA}">
   <ds:schemaRefs>
     <ds:schemaRef ds:uri="http://schemas.openxmlformats.org/officeDocument/2006/bibliography"/>
   </ds:schemaRefs>

</xml_diff>